<commit_message>
update slide & de cuong.
</commit_message>
<xml_diff>
--- a/Outline thesis/De cuong/De Cuong_ 27_8.docx
+++ b/Outline thesis/De cuong/De Cuong_ 27_8.docx
@@ -63,6 +63,7 @@
               <w:tab w:val="left" w:pos="440"/>
               <w:tab w:val="right" w:leader="dot" w:pos="9350"/>
             </w:tabs>
+            <w:jc w:val="both"/>
             <w:rPr>
               <w:rFonts w:eastAsiaTheme="minorEastAsia"/>
               <w:noProof/>
@@ -173,6 +174,7 @@
               <w:tab w:val="left" w:pos="440"/>
               <w:tab w:val="right" w:leader="dot" w:pos="9350"/>
             </w:tabs>
+            <w:jc w:val="both"/>
             <w:rPr>
               <w:rFonts w:eastAsiaTheme="minorEastAsia"/>
               <w:noProof/>
@@ -259,6 +261,7 @@
               <w:tab w:val="left" w:pos="440"/>
               <w:tab w:val="right" w:leader="dot" w:pos="9350"/>
             </w:tabs>
+            <w:jc w:val="both"/>
             <w:rPr>
               <w:rFonts w:eastAsiaTheme="minorEastAsia"/>
               <w:noProof/>
@@ -345,6 +348,7 @@
               <w:tab w:val="left" w:pos="880"/>
               <w:tab w:val="right" w:leader="dot" w:pos="9350"/>
             </w:tabs>
+            <w:jc w:val="both"/>
             <w:rPr>
               <w:rFonts w:eastAsiaTheme="minorEastAsia"/>
               <w:noProof/>
@@ -431,6 +435,7 @@
               <w:tab w:val="left" w:pos="880"/>
               <w:tab w:val="right" w:leader="dot" w:pos="9350"/>
             </w:tabs>
+            <w:jc w:val="both"/>
             <w:rPr>
               <w:rFonts w:eastAsiaTheme="minorEastAsia"/>
               <w:noProof/>
@@ -517,6 +522,7 @@
               <w:tab w:val="left" w:pos="440"/>
               <w:tab w:val="right" w:leader="dot" w:pos="9350"/>
             </w:tabs>
+            <w:jc w:val="both"/>
             <w:rPr>
               <w:rFonts w:eastAsiaTheme="minorEastAsia"/>
               <w:noProof/>
@@ -603,6 +609,7 @@
               <w:tab w:val="left" w:pos="880"/>
               <w:tab w:val="right" w:leader="dot" w:pos="9350"/>
             </w:tabs>
+            <w:jc w:val="both"/>
             <w:rPr>
               <w:rFonts w:eastAsiaTheme="minorEastAsia"/>
               <w:noProof/>
@@ -705,6 +712,7 @@
               <w:tab w:val="left" w:pos="880"/>
               <w:tab w:val="right" w:leader="dot" w:pos="9350"/>
             </w:tabs>
+            <w:jc w:val="both"/>
             <w:rPr>
               <w:rFonts w:eastAsiaTheme="minorEastAsia"/>
               <w:noProof/>
@@ -807,6 +815,7 @@
               <w:tab w:val="left" w:pos="880"/>
               <w:tab w:val="right" w:leader="dot" w:pos="9350"/>
             </w:tabs>
+            <w:jc w:val="both"/>
             <w:rPr>
               <w:rFonts w:eastAsiaTheme="minorEastAsia"/>
               <w:noProof/>
@@ -909,6 +918,7 @@
               <w:tab w:val="left" w:pos="880"/>
               <w:tab w:val="right" w:leader="dot" w:pos="9350"/>
             </w:tabs>
+            <w:jc w:val="both"/>
             <w:rPr>
               <w:rFonts w:eastAsiaTheme="minorEastAsia"/>
               <w:noProof/>
@@ -994,6 +1004,7 @@
             <w:tabs>
               <w:tab w:val="right" w:leader="dot" w:pos="9350"/>
             </w:tabs>
+            <w:jc w:val="both"/>
             <w:rPr>
               <w:rFonts w:ascii="Times New Roman" w:eastAsiaTheme="minorEastAsia" w:hAnsi="Times New Roman" w:cs="Times New Roman"/>
               <w:noProof/>
@@ -1072,6 +1083,7 @@
               <w:tab w:val="left" w:pos="880"/>
               <w:tab w:val="right" w:leader="dot" w:pos="9350"/>
             </w:tabs>
+            <w:jc w:val="both"/>
             <w:rPr>
               <w:rFonts w:eastAsiaTheme="minorEastAsia"/>
               <w:noProof/>
@@ -1166,6 +1178,7 @@
               <w:tab w:val="left" w:pos="440"/>
               <w:tab w:val="right" w:leader="dot" w:pos="9350"/>
             </w:tabs>
+            <w:jc w:val="both"/>
             <w:rPr>
               <w:rFonts w:eastAsiaTheme="minorEastAsia"/>
               <w:noProof/>
@@ -1252,6 +1265,7 @@
               <w:tab w:val="left" w:pos="880"/>
               <w:tab w:val="right" w:leader="dot" w:pos="9350"/>
             </w:tabs>
+            <w:jc w:val="both"/>
             <w:rPr>
               <w:rFonts w:eastAsiaTheme="minorEastAsia"/>
               <w:noProof/>
@@ -1338,6 +1352,7 @@
               <w:tab w:val="left" w:pos="880"/>
               <w:tab w:val="right" w:leader="dot" w:pos="9350"/>
             </w:tabs>
+            <w:jc w:val="both"/>
             <w:rPr>
               <w:rFonts w:eastAsiaTheme="minorEastAsia"/>
               <w:noProof/>
@@ -1424,6 +1439,7 @@
               <w:tab w:val="left" w:pos="660"/>
               <w:tab w:val="right" w:leader="dot" w:pos="9350"/>
             </w:tabs>
+            <w:jc w:val="both"/>
             <w:rPr>
               <w:rFonts w:eastAsiaTheme="minorEastAsia"/>
               <w:noProof/>
@@ -1510,6 +1526,7 @@
               <w:tab w:val="left" w:pos="440"/>
               <w:tab w:val="right" w:leader="dot" w:pos="9350"/>
             </w:tabs>
+            <w:jc w:val="both"/>
             <w:rPr>
               <w:rFonts w:eastAsiaTheme="minorEastAsia"/>
               <w:noProof/>
@@ -1737,6 +1754,190 @@
     <w:p>
       <w:pPr>
         <w:ind w:left="360" w:firstLine="360"/>
+        <w:jc w:val="both"/>
+        <w:rPr>
+          <w:rFonts w:ascii="Times New Roman" w:eastAsia="Calibri" w:hAnsi="Times New Roman" w:cs="Times New Roman"/>
+          <w:color w:val="FF0000"/>
+          <w:sz w:val="26"/>
+          <w:szCs w:val="26"/>
+        </w:rPr>
+      </w:pPr>
+      <w:r>
+        <w:rPr>
+          <w:rFonts w:ascii="Times New Roman" w:eastAsia="Calibri" w:hAnsi="Times New Roman" w:cs="Times New Roman"/>
+          <w:color w:val="FF0000"/>
+          <w:sz w:val="26"/>
+          <w:szCs w:val="26"/>
+        </w:rPr>
+        <w:t xml:space="preserve">Trong quá trình học tập cũng như nghiên cứu khoa học việc tìm kiếm và tham khảo tài liệu khoa học là </w:t>
+      </w:r>
+      <w:r>
+        <w:rPr>
+          <w:rFonts w:ascii="Times New Roman" w:eastAsia="Calibri" w:hAnsi="Times New Roman" w:cs="Times New Roman"/>
+          <w:color w:val="FF0000"/>
+          <w:sz w:val="26"/>
+          <w:szCs w:val="26"/>
+        </w:rPr>
+        <w:t xml:space="preserve">điều rất cần thiết và quan trọng. Nhưng </w:t>
+      </w:r>
+      <w:r>
+        <w:rPr>
+          <w:rFonts w:ascii="Times New Roman" w:eastAsia="Calibri" w:hAnsi="Times New Roman" w:cs="Times New Roman"/>
+          <w:color w:val="FF0000"/>
+          <w:sz w:val="26"/>
+          <w:szCs w:val="26"/>
+        </w:rPr>
+        <w:t xml:space="preserve"> hiện nay </w:t>
+      </w:r>
+      <w:r>
+        <w:rPr>
+          <w:rFonts w:ascii="Times New Roman" w:eastAsia="Calibri" w:hAnsi="Times New Roman" w:cs="Times New Roman"/>
+          <w:color w:val="FF0000"/>
+          <w:sz w:val="26"/>
+          <w:szCs w:val="26"/>
+        </w:rPr>
+        <w:t>với tốc độ phát triển mạnh mẽ của công nghệ thông tin và truyền thông</w:t>
+      </w:r>
+      <w:r>
+        <w:rPr>
+          <w:rFonts w:ascii="Times New Roman" w:eastAsia="Calibri" w:hAnsi="Times New Roman" w:cs="Times New Roman"/>
+          <w:color w:val="FF0000"/>
+          <w:sz w:val="26"/>
+          <w:szCs w:val="26"/>
+        </w:rPr>
+        <w:t>,</w:t>
+      </w:r>
+      <w:r>
+        <w:rPr>
+          <w:rFonts w:ascii="Times New Roman" w:eastAsia="Calibri" w:hAnsi="Times New Roman" w:cs="Times New Roman"/>
+          <w:color w:val="FF0000"/>
+          <w:sz w:val="26"/>
+          <w:szCs w:val="26"/>
+        </w:rPr>
+        <w:t xml:space="preserve"> cùng với những tiện ích chia sẽ tài liệu trên mạng Internet</w:t>
+      </w:r>
+      <w:r>
+        <w:rPr>
+          <w:rFonts w:ascii="Times New Roman" w:eastAsia="Calibri" w:hAnsi="Times New Roman" w:cs="Times New Roman"/>
+          <w:color w:val="FF0000"/>
+          <w:sz w:val="26"/>
+          <w:szCs w:val="26"/>
+        </w:rPr>
+        <w:t xml:space="preserve">. </w:t>
+      </w:r>
+      <w:r>
+        <w:rPr>
+          <w:rFonts w:ascii="Times New Roman" w:eastAsia="Calibri" w:hAnsi="Times New Roman" w:cs="Times New Roman"/>
+          <w:color w:val="FF0000"/>
+          <w:sz w:val="26"/>
+          <w:szCs w:val="26"/>
+        </w:rPr>
+        <w:t>Dẫn tới khối lượng tài liệu khá phong phú và đa dạng như</w:t>
+      </w:r>
+      <w:r>
+        <w:rPr>
+          <w:rFonts w:ascii="Times New Roman" w:eastAsia="Calibri" w:hAnsi="Times New Roman" w:cs="Times New Roman"/>
+          <w:color w:val="FF0000"/>
+          <w:sz w:val="26"/>
+          <w:szCs w:val="26"/>
+        </w:rPr>
+        <w:t>ng</w:t>
+      </w:r>
+      <w:r>
+        <w:rPr>
+          <w:rFonts w:ascii="Times New Roman" w:eastAsia="Calibri" w:hAnsi="Times New Roman" w:cs="Times New Roman"/>
+          <w:color w:val="FF0000"/>
+          <w:sz w:val="26"/>
+          <w:szCs w:val="26"/>
+        </w:rPr>
+        <w:t xml:space="preserve"> hầu hết</w:t>
+      </w:r>
+      <w:r>
+        <w:rPr>
+          <w:rFonts w:ascii="Times New Roman" w:eastAsia="Calibri" w:hAnsi="Times New Roman" w:cs="Times New Roman"/>
+          <w:color w:val="FF0000"/>
+          <w:sz w:val="26"/>
+          <w:szCs w:val="26"/>
+        </w:rPr>
+        <w:t xml:space="preserve"> chưa được phân loại rõ ràng và đôi lúc người khó khăn trong việc tìm kiếm. Vấn đề đặt ra cần có một công cụ </w:t>
+      </w:r>
+      <w:r>
+        <w:rPr>
+          <w:rFonts w:ascii="Times New Roman" w:eastAsia="Calibri" w:hAnsi="Times New Roman" w:cs="Times New Roman"/>
+          <w:color w:val="FF0000"/>
+          <w:sz w:val="26"/>
+          <w:szCs w:val="26"/>
+        </w:rPr>
+        <w:t xml:space="preserve">tiện ích có khả năng tìm kiếm, thu thập thông tin chỉ mục của những bài báo khoa học </w:t>
+      </w:r>
+      <w:r>
+        <w:rPr>
+          <w:rFonts w:ascii="Times New Roman" w:eastAsia="Calibri" w:hAnsi="Times New Roman" w:cs="Times New Roman"/>
+          <w:color w:val="FF0000"/>
+          <w:sz w:val="26"/>
+          <w:szCs w:val="26"/>
+        </w:rPr>
+        <w:t>từ trên mạng</w:t>
+      </w:r>
+      <w:r>
+        <w:rPr>
+          <w:rFonts w:ascii="Times New Roman" w:eastAsia="Calibri" w:hAnsi="Times New Roman" w:cs="Times New Roman"/>
+          <w:color w:val="FF0000"/>
+          <w:sz w:val="26"/>
+          <w:szCs w:val="26"/>
+        </w:rPr>
+        <w:t>. Sau đó dựa vào nội dung của mỗi bài báo để phân loại</w:t>
+      </w:r>
+      <w:r>
+        <w:rPr>
+          <w:rFonts w:ascii="Times New Roman" w:eastAsia="Calibri" w:hAnsi="Times New Roman" w:cs="Times New Roman"/>
+          <w:color w:val="FF0000"/>
+          <w:sz w:val="26"/>
+          <w:szCs w:val="26"/>
+        </w:rPr>
+        <w:t xml:space="preserve"> các bài báo khoa học theo các chủ đề khác nhau</w:t>
+      </w:r>
+      <w:r>
+        <w:rPr>
+          <w:rFonts w:ascii="Times New Roman" w:eastAsia="Calibri" w:hAnsi="Times New Roman" w:cs="Times New Roman"/>
+          <w:color w:val="FF0000"/>
+          <w:sz w:val="26"/>
+          <w:szCs w:val="26"/>
+        </w:rPr>
+        <w:t xml:space="preserve">. </w:t>
+      </w:r>
+      <w:r>
+        <w:rPr>
+          <w:rFonts w:ascii="Times New Roman" w:eastAsia="Calibri" w:hAnsi="Times New Roman" w:cs="Times New Roman"/>
+          <w:color w:val="FF0000"/>
+          <w:sz w:val="26"/>
+          <w:szCs w:val="26"/>
+        </w:rPr>
+        <w:t>G</w:t>
+      </w:r>
+      <w:r>
+        <w:rPr>
+          <w:rFonts w:ascii="Times New Roman" w:eastAsia="Calibri" w:hAnsi="Times New Roman" w:cs="Times New Roman"/>
+          <w:color w:val="FF0000"/>
+          <w:sz w:val="26"/>
+          <w:szCs w:val="26"/>
+        </w:rPr>
+        <w:t>iúp người dùng dễ dàng tìm kiếm và sử dụng hơn.</w:t>
+      </w:r>
+      <w:r>
+        <w:rPr>
+          <w:rFonts w:ascii="Times New Roman" w:eastAsia="Calibri" w:hAnsi="Times New Roman" w:cs="Times New Roman"/>
+          <w:color w:val="FF0000"/>
+          <w:sz w:val="26"/>
+          <w:szCs w:val="26"/>
+        </w:rPr>
+        <w:t xml:space="preserve"> </w:t>
+      </w:r>
+    </w:p>
+    <w:p>
+      <w:pPr>
+        <w:ind w:left="360" w:firstLine="360"/>
+        <w:jc w:val="both"/>
         <w:rPr>
           <w:rFonts w:ascii="Times New Roman" w:hAnsi="Times New Roman" w:cs="Times New Roman"/>
           <w:sz w:val="26"/>
@@ -1941,6 +2142,7 @@
     <w:p>
       <w:pPr>
         <w:ind w:left="360" w:firstLine="360"/>
+        <w:jc w:val="both"/>
         <w:rPr>
           <w:rFonts w:ascii="Times New Roman" w:hAnsi="Times New Roman" w:cs="Times New Roman"/>
           <w:sz w:val="26"/>
@@ -2074,7 +2276,16 @@
           <w:sz w:val="26"/>
           <w:szCs w:val="26"/>
         </w:rPr>
-        <w:t>ACM và IEEEXplore đòi hỏi người dùng phải đăng ký làm thành viên và phải trả phí</w:t>
+        <w:t xml:space="preserve">ACM và </w:t>
+      </w:r>
+      <w:r>
+        <w:rPr>
+          <w:rFonts w:ascii="Times New Roman" w:hAnsi="Times New Roman" w:cs="Times New Roman"/>
+          <w:sz w:val="26"/>
+          <w:szCs w:val="26"/>
+        </w:rPr>
+        <w:lastRenderedPageBreak/>
+        <w:t>IEEEXplore đòi hỏi người dùng phải đăng ký làm thành viên và phải trả phí</w:t>
       </w:r>
       <w:r>
         <w:rPr>
@@ -2208,18 +2419,6 @@
         </w:rPr>
         <w:t>chỉ mục tạo cơ sở để xây dựng các hệ thống tìm kiếm thông tin bài báo.</w:t>
       </w:r>
-    </w:p>
-    <w:p>
-      <w:pPr>
-        <w:pStyle w:val="ListParagraph"/>
-        <w:ind w:left="360"/>
-        <w:jc w:val="both"/>
-        <w:rPr>
-          <w:rFonts w:ascii="Times New Roman" w:hAnsi="Times New Roman" w:cs="Times New Roman"/>
-          <w:sz w:val="26"/>
-          <w:szCs w:val="26"/>
-        </w:rPr>
-      </w:pPr>
     </w:p>
     <w:p>
       <w:pPr>
@@ -2395,6 +2594,7 @@
           <w:ilvl w:val="0"/>
           <w:numId w:val="2"/>
         </w:numPr>
+        <w:jc w:val="both"/>
         <w:rPr>
           <w:rFonts w:ascii="Times New Roman" w:hAnsi="Times New Roman" w:cs="Times New Roman"/>
           <w:sz w:val="26"/>
@@ -2762,6 +2962,7 @@
         <w:rPr>
           <w:rFonts w:ascii="Times New Roman" w:hAnsi="Times New Roman" w:cs="Times New Roman"/>
         </w:rPr>
+        <w:lastRenderedPageBreak/>
         <w:t xml:space="preserve"> </w:t>
       </w:r>
       <w:bookmarkStart w:id="13" w:name="_Toc270602851"/>
@@ -2937,7 +3138,6 @@
           <w:sz w:val="26"/>
           <w:szCs w:val="26"/>
         </w:rPr>
-        <w:lastRenderedPageBreak/>
         <w:t>Thông tin về tác giả bài báo (</w:t>
       </w:r>
       <w:r>
@@ -3472,6 +3672,8 @@
           <w:szCs w:val="26"/>
         </w:rPr>
       </w:pPr>
+      <w:bookmarkStart w:id="14" w:name="OLE_LINK7"/>
+      <w:bookmarkStart w:id="15" w:name="OLE_LINK8"/>
       <w:r>
         <w:rPr>
           <w:rFonts w:ascii="Times New Roman" w:hAnsi="Times New Roman" w:cs="Times New Roman"/>
@@ -3495,7 +3697,17 @@
           <w:sz w:val="26"/>
           <w:szCs w:val="26"/>
         </w:rPr>
-        <w:t xml:space="preserve"> ACM, khung phân loại dạng cây và được định nghĩa và bổ xung bởi người dùng. Khi một bài báo đưa lên thư viện số người dùng sẽ dựa vào hướng dẫn của ACM để chọn đúng chủ đề cho bài được đăng lên. Khi bài báo được đưa lên trên trang ACM sẽ có một đội ngũ</w:t>
+        <w:t xml:space="preserve"> ACM, khung phân loại dạng cây và được định nghĩa và bổ xung bởi người dùng. </w:t>
+      </w:r>
+      <w:bookmarkEnd w:id="14"/>
+      <w:bookmarkEnd w:id="15"/>
+      <w:r>
+        <w:rPr>
+          <w:rFonts w:ascii="Times New Roman" w:hAnsi="Times New Roman" w:cs="Times New Roman"/>
+          <w:sz w:val="26"/>
+          <w:szCs w:val="26"/>
+        </w:rPr>
+        <w:t>Khi một bài báo đưa lên thư viện số người dùng sẽ dựa vào hướng dẫn của ACM để chọn đúng chủ đề cho bài được đăng lên. Khi bài báo được đưa lên trên trang ACM sẽ có một đội ngũ</w:t>
       </w:r>
       <w:r>
         <w:rPr>
@@ -3532,15 +3744,16 @@
         </w:rPr>
         <w:t xml:space="preserve"> </w:t>
       </w:r>
-      <w:bookmarkStart w:id="14" w:name="_Toc270602852"/>
+      <w:bookmarkStart w:id="16" w:name="_Toc270602852"/>
       <w:r>
         <w:rPr>
           <w:rFonts w:ascii="Times New Roman" w:hAnsi="Times New Roman" w:cs="Times New Roman"/>
         </w:rPr>
         <w:t>Thư viện số IEEExplore</w:t>
       </w:r>
-      <w:bookmarkEnd w:id="14"/>
-    </w:p>
+      <w:bookmarkEnd w:id="16"/>
+    </w:p>
+    <w:bookmarkStart w:id="17" w:name="OLE_LINK9"/>
     <w:p>
       <w:pPr>
         <w:pStyle w:val="ListParagraph"/>
@@ -3556,12 +3769,90 @@
         </w:rPr>
       </w:pPr>
       <w:r>
-        <w:rPr>
-          <w:rFonts w:ascii="Times New Roman" w:hAnsi="Times New Roman" w:cs="Times New Roman"/>
-          <w:sz w:val="26"/>
-          <w:szCs w:val="26"/>
-        </w:rPr>
-        <w:t xml:space="preserve">Đây là trang web hỗ trợ tìm kiếm các bài báo khoa học. Hệ thống sẽ tìm kiếm các bài báo dựa trên từ khóa do người dùng nhập vào. </w:t>
+        <w:fldChar w:fldCharType="begin"/>
+      </w:r>
+      <w:r>
+        <w:instrText>HYPERLINK "http://ieeexplore.ieee.org"</w:instrText>
+      </w:r>
+      <w:r>
+        <w:fldChar w:fldCharType="separate"/>
+      </w:r>
+      <w:r>
+        <w:rPr>
+          <w:rStyle w:val="Hyperlink"/>
+          <w:rFonts w:ascii="Times New Roman" w:hAnsi="Times New Roman" w:cs="Times New Roman"/>
+          <w:sz w:val="26"/>
+          <w:szCs w:val="26"/>
+        </w:rPr>
+        <w:t>http://ieeexplore.ieee.org</w:t>
+      </w:r>
+      <w:r>
+        <w:fldChar w:fldCharType="end"/>
+      </w:r>
+      <w:r>
+        <w:rPr>
+          <w:rFonts w:ascii="Times New Roman" w:hAnsi="Times New Roman" w:cs="Times New Roman"/>
+          <w:sz w:val="26"/>
+          <w:szCs w:val="26"/>
+        </w:rPr>
+        <w:t xml:space="preserve"> đ</w:t>
+      </w:r>
+      <w:r>
+        <w:rPr>
+          <w:rFonts w:ascii="Times New Roman" w:hAnsi="Times New Roman" w:cs="Times New Roman"/>
+          <w:sz w:val="26"/>
+          <w:szCs w:val="26"/>
+        </w:rPr>
+        <w:t>ây là trang web hỗ trợ tìm kiếm các bài báo khoa học. Hệ thống sẽ tìm kiếm các bài báo</w:t>
+      </w:r>
+      <w:r>
+        <w:rPr>
+          <w:rFonts w:ascii="Times New Roman" w:hAnsi="Times New Roman" w:cs="Times New Roman"/>
+          <w:sz w:val="26"/>
+          <w:szCs w:val="26"/>
+        </w:rPr>
+        <w:t xml:space="preserve"> trong thư viện số IEEExplore</w:t>
+      </w:r>
+      <w:r>
+        <w:rPr>
+          <w:rFonts w:ascii="Times New Roman" w:hAnsi="Times New Roman" w:cs="Times New Roman"/>
+          <w:sz w:val="26"/>
+          <w:szCs w:val="26"/>
+        </w:rPr>
+        <w:t xml:space="preserve"> dựa </w:t>
+      </w:r>
+      <w:r>
+        <w:rPr>
+          <w:rFonts w:ascii="Times New Roman" w:hAnsi="Times New Roman" w:cs="Times New Roman"/>
+          <w:sz w:val="26"/>
+          <w:szCs w:val="26"/>
+        </w:rPr>
+        <w:t xml:space="preserve">vào các </w:t>
+      </w:r>
+      <w:r>
+        <w:rPr>
+          <w:rFonts w:ascii="Times New Roman" w:hAnsi="Times New Roman" w:cs="Times New Roman"/>
+          <w:sz w:val="26"/>
+          <w:szCs w:val="26"/>
+        </w:rPr>
+        <w:t>khóa do người dùng nhậ</w:t>
+      </w:r>
+      <w:r>
+        <w:rPr>
+          <w:rFonts w:ascii="Times New Roman" w:hAnsi="Times New Roman" w:cs="Times New Roman"/>
+          <w:sz w:val="26"/>
+          <w:szCs w:val="26"/>
+        </w:rPr>
+        <w:t>p.</w:t>
+      </w:r>
+      <w:bookmarkEnd w:id="17"/>
+      <w:r>
+        <w:rPr>
+          <w:rFonts w:ascii="Times New Roman" w:hAnsi="Times New Roman" w:cs="Times New Roman"/>
+          <w:sz w:val="26"/>
+          <w:szCs w:val="26"/>
+        </w:rPr>
+        <w:t xml:space="preserve"> </w:t>
       </w:r>
     </w:p>
     <w:p>
@@ -3600,7 +3891,16 @@
           <w:sz w:val="26"/>
           <w:szCs w:val="26"/>
         </w:rPr>
-        <w:t>hoặc cụm từ có trong một phần hoặc nhiều phần sau của một bài báo: phần tên bài báo, tên tác giả, tên hội thảo, hoặc một cụm từ trong phần tóm tắt (abstract) của bài báo. Nếu bài báo nào có chứa từ hoặc cụm từ này ở một trong các phần đã nêu ở trên thì sẽ được hiển thị ra ở trang kết quả tìm kiếm.</w:t>
+        <w:t xml:space="preserve">hoặc cụm từ có trong một phần hoặc nhiều phần sau của một bài báo: phần tên bài báo, tên tác giả, tên hội thảo, hoặc một cụm từ trong phần </w:t>
+      </w:r>
+      <w:r>
+        <w:rPr>
+          <w:rFonts w:ascii="Times New Roman" w:hAnsi="Times New Roman" w:cs="Times New Roman"/>
+          <w:sz w:val="26"/>
+          <w:szCs w:val="26"/>
+        </w:rPr>
+        <w:lastRenderedPageBreak/>
+        <w:t>tóm tắt (abstract) của bài báo. Nếu bài báo nào có chứa từ hoặc cụm từ này ở một trong các phần đã nêu ở trên thì sẽ được hiển thị ra ở trang kết quả tìm kiếm.</w:t>
       </w:r>
     </w:p>
     <w:p>
@@ -3775,7 +4075,6 @@
           <w:sz w:val="26"/>
           <w:szCs w:val="26"/>
         </w:rPr>
-        <w:lastRenderedPageBreak/>
         <w:t>Mã số của bài báo</w:t>
       </w:r>
       <w:r>
@@ -4263,6 +4562,292 @@
     </w:p>
     <w:p>
       <w:pPr>
+        <w:ind w:firstLine="360"/>
+        <w:jc w:val="both"/>
+        <w:rPr>
+          <w:rFonts w:ascii="Times New Roman" w:hAnsi="Times New Roman" w:cs="Times New Roman"/>
+          <w:sz w:val="26"/>
+          <w:szCs w:val="26"/>
+        </w:rPr>
+      </w:pPr>
+      <w:r>
+        <w:rPr>
+          <w:rFonts w:ascii="Times New Roman" w:hAnsi="Times New Roman" w:cs="Times New Roman"/>
+          <w:sz w:val="26"/>
+          <w:szCs w:val="26"/>
+        </w:rPr>
+        <w:lastRenderedPageBreak/>
+        <w:t xml:space="preserve">Thư viện số thêm dữ liệu do các tác giả của các bài báo đó nhập vào, </w:t>
+      </w:r>
+      <w:r>
+        <w:rPr>
+          <w:rFonts w:ascii="Times New Roman" w:hAnsi="Times New Roman" w:cs="Times New Roman"/>
+          <w:sz w:val="26"/>
+          <w:szCs w:val="26"/>
+        </w:rPr>
+        <w:t xml:space="preserve">hệ thống sẽ </w:t>
+      </w:r>
+      <w:r>
+        <w:rPr>
+          <w:rFonts w:ascii="Times New Roman" w:hAnsi="Times New Roman" w:cs="Times New Roman"/>
+          <w:sz w:val="26"/>
+          <w:szCs w:val="26"/>
+        </w:rPr>
+        <w:t>đưa</w:t>
+      </w:r>
+      <w:r>
+        <w:rPr>
+          <w:rFonts w:ascii="Times New Roman" w:hAnsi="Times New Roman" w:cs="Times New Roman"/>
+          <w:sz w:val="26"/>
+          <w:szCs w:val="26"/>
+        </w:rPr>
+        <w:t xml:space="preserve"> ra một mẫu và yêu cầu </w:t>
+      </w:r>
+      <w:r>
+        <w:rPr>
+          <w:rFonts w:ascii="Times New Roman" w:hAnsi="Times New Roman" w:cs="Times New Roman"/>
+          <w:sz w:val="26"/>
+          <w:szCs w:val="26"/>
+        </w:rPr>
+        <w:t>tác giả hoặc tổ chức điền thông tin vào</w:t>
+      </w:r>
+      <w:r>
+        <w:rPr>
+          <w:rFonts w:ascii="Times New Roman" w:hAnsi="Times New Roman" w:cs="Times New Roman"/>
+          <w:sz w:val="26"/>
+          <w:szCs w:val="26"/>
+        </w:rPr>
+        <w:t>.</w:t>
+      </w:r>
+    </w:p>
+    <w:p>
+      <w:pPr>
+        <w:ind w:firstLine="360"/>
+        <w:jc w:val="both"/>
+        <w:rPr>
+          <w:rFonts w:ascii="Times New Roman" w:hAnsi="Times New Roman" w:cs="Times New Roman"/>
+          <w:sz w:val="26"/>
+          <w:szCs w:val="26"/>
+        </w:rPr>
+      </w:pPr>
+      <w:r>
+        <w:rPr>
+          <w:rFonts w:ascii="Times New Roman" w:hAnsi="Times New Roman" w:cs="Times New Roman"/>
+          <w:sz w:val="26"/>
+          <w:szCs w:val="26"/>
+        </w:rPr>
+        <w:t xml:space="preserve">Thư viện số IEEExplore phân loại </w:t>
+      </w:r>
+      <w:r>
+        <w:rPr>
+          <w:rFonts w:ascii="Times New Roman" w:hAnsi="Times New Roman" w:cs="Times New Roman"/>
+          <w:sz w:val="26"/>
+          <w:szCs w:val="26"/>
+        </w:rPr>
+        <w:t xml:space="preserve">các bài báo khoa học </w:t>
+      </w:r>
+      <w:r>
+        <w:rPr>
+          <w:rFonts w:ascii="Times New Roman" w:hAnsi="Times New Roman" w:cs="Times New Roman"/>
+          <w:sz w:val="26"/>
+          <w:szCs w:val="26"/>
+        </w:rPr>
+        <w:t>theo t</w:t>
+      </w:r>
+      <w:r>
+        <w:rPr>
+          <w:rFonts w:ascii="Times New Roman" w:hAnsi="Times New Roman" w:cs="Times New Roman"/>
+          <w:sz w:val="26"/>
+          <w:szCs w:val="26"/>
+        </w:rPr>
+        <w:t>ên bài báo và chủ đề của bài báo.</w:t>
+      </w:r>
+      <w:r>
+        <w:rPr>
+          <w:rFonts w:ascii="Times New Roman" w:hAnsi="Times New Roman" w:cs="Times New Roman"/>
+          <w:sz w:val="26"/>
+          <w:szCs w:val="26"/>
+        </w:rPr>
+        <w:t xml:space="preserve"> </w:t>
+      </w:r>
+    </w:p>
+    <w:p>
+      <w:pPr>
+        <w:ind w:firstLine="360"/>
+        <w:jc w:val="both"/>
+        <w:rPr>
+          <w:rFonts w:ascii="Times New Roman" w:hAnsi="Times New Roman" w:cs="Times New Roman"/>
+          <w:b/>
+          <w:sz w:val="26"/>
+          <w:szCs w:val="26"/>
+        </w:rPr>
+      </w:pPr>
+      <w:r>
+        <w:rPr>
+          <w:rFonts w:ascii="Times New Roman" w:hAnsi="Times New Roman" w:cs="Times New Roman"/>
+          <w:b/>
+          <w:sz w:val="26"/>
+          <w:szCs w:val="26"/>
+        </w:rPr>
+        <w:t>Phân loại theo tiêu đề:</w:t>
+      </w:r>
+    </w:p>
+    <w:p>
+      <w:pPr>
+        <w:pStyle w:val="ListParagraph"/>
+        <w:numPr>
+          <w:ilvl w:val="0"/>
+          <w:numId w:val="5"/>
+        </w:numPr>
+        <w:jc w:val="both"/>
+        <w:rPr>
+          <w:rFonts w:ascii="Times New Roman" w:hAnsi="Times New Roman" w:cs="Times New Roman"/>
+          <w:sz w:val="26"/>
+          <w:szCs w:val="26"/>
+        </w:rPr>
+      </w:pPr>
+      <w:r>
+        <w:rPr>
+          <w:rFonts w:ascii="Times New Roman" w:hAnsi="Times New Roman" w:cs="Times New Roman"/>
+          <w:sz w:val="26"/>
+          <w:szCs w:val="26"/>
+        </w:rPr>
+        <w:t>Các b</w:t>
+      </w:r>
+      <w:r>
+        <w:rPr>
+          <w:rFonts w:ascii="Times New Roman" w:hAnsi="Times New Roman" w:cs="Times New Roman"/>
+          <w:sz w:val="26"/>
+          <w:szCs w:val="26"/>
+        </w:rPr>
+        <w:t xml:space="preserve">ài báo được sắp xếp tên bài báo </w:t>
+      </w:r>
+      <w:r>
+        <w:rPr>
+          <w:rFonts w:ascii="Times New Roman" w:hAnsi="Times New Roman" w:cs="Times New Roman"/>
+          <w:sz w:val="26"/>
+          <w:szCs w:val="26"/>
+        </w:rPr>
+        <w:t xml:space="preserve">dựa vào từ đầu tiên </w:t>
+      </w:r>
+      <w:r>
+        <w:rPr>
+          <w:rFonts w:ascii="Times New Roman" w:hAnsi="Times New Roman" w:cs="Times New Roman"/>
+          <w:sz w:val="26"/>
+          <w:szCs w:val="26"/>
+        </w:rPr>
+        <w:t xml:space="preserve">theo thứ tự abc </w:t>
+      </w:r>
+      <w:r>
+        <w:rPr>
+          <w:rFonts w:ascii="Times New Roman" w:hAnsi="Times New Roman" w:cs="Times New Roman"/>
+          <w:sz w:val="26"/>
+          <w:szCs w:val="26"/>
+        </w:rPr>
+        <w:t>trong</w:t>
+      </w:r>
+      <w:r>
+        <w:rPr>
+          <w:rFonts w:ascii="Times New Roman" w:hAnsi="Times New Roman" w:cs="Times New Roman"/>
+          <w:sz w:val="26"/>
+          <w:szCs w:val="26"/>
+        </w:rPr>
+        <w:t xml:space="preserve"> bảng chữ cái. Giúp người dùng </w:t>
+      </w:r>
+      <w:r>
+        <w:rPr>
+          <w:rFonts w:ascii="Times New Roman" w:hAnsi="Times New Roman" w:cs="Times New Roman"/>
+          <w:sz w:val="26"/>
+          <w:szCs w:val="26"/>
+        </w:rPr>
+        <w:t>có thể tìm kiếm nhanh bài báo theo từ đầu tiên đó.</w:t>
+      </w:r>
+    </w:p>
+    <w:p>
+      <w:pPr>
+        <w:pStyle w:val="ListParagraph"/>
+        <w:numPr>
+          <w:ilvl w:val="0"/>
+          <w:numId w:val="5"/>
+        </w:numPr>
+        <w:jc w:val="both"/>
+        <w:rPr>
+          <w:rFonts w:ascii="Times New Roman" w:hAnsi="Times New Roman" w:cs="Times New Roman"/>
+          <w:sz w:val="26"/>
+          <w:szCs w:val="26"/>
+        </w:rPr>
+      </w:pPr>
+      <w:r>
+        <w:rPr>
+          <w:rFonts w:ascii="Times New Roman" w:hAnsi="Times New Roman" w:cs="Times New Roman"/>
+          <w:sz w:val="26"/>
+          <w:szCs w:val="26"/>
+        </w:rPr>
+        <w:t>Người dùng còn có thể tìm nhanh bằng cách nhập từ khóa hoặc một đoạn nhỏ trong tiêu đề.</w:t>
+      </w:r>
+    </w:p>
+    <w:p>
+      <w:pPr>
+        <w:ind w:left="360"/>
+        <w:jc w:val="both"/>
+        <w:rPr>
+          <w:rFonts w:ascii="Times New Roman" w:hAnsi="Times New Roman" w:cs="Times New Roman"/>
+          <w:b/>
+          <w:sz w:val="26"/>
+          <w:szCs w:val="26"/>
+        </w:rPr>
+      </w:pPr>
+      <w:r>
+        <w:rPr>
+          <w:rFonts w:ascii="Times New Roman" w:hAnsi="Times New Roman" w:cs="Times New Roman"/>
+          <w:b/>
+          <w:sz w:val="26"/>
+          <w:szCs w:val="26"/>
+        </w:rPr>
+        <w:t>Phân loại theo chủ đề:</w:t>
+      </w:r>
+    </w:p>
+    <w:p>
+      <w:pPr>
+        <w:pStyle w:val="ListParagraph"/>
+        <w:numPr>
+          <w:ilvl w:val="0"/>
+          <w:numId w:val="5"/>
+        </w:numPr>
+        <w:jc w:val="both"/>
+        <w:rPr>
+          <w:rFonts w:ascii="Times New Roman" w:hAnsi="Times New Roman" w:cs="Times New Roman"/>
+          <w:sz w:val="26"/>
+          <w:szCs w:val="26"/>
+        </w:rPr>
+      </w:pPr>
+      <w:r>
+        <w:rPr>
+          <w:rFonts w:ascii="Times New Roman" w:hAnsi="Times New Roman" w:cs="Times New Roman"/>
+          <w:sz w:val="26"/>
+          <w:szCs w:val="26"/>
+        </w:rPr>
+        <w:t>Thư viện số này chia ra nhiều loại chủ đề khác nhau như: communocation, networking &amp; broadcasting, computing &amp; processing, engineering profession… (</w:t>
+      </w:r>
+      <w:r>
+        <w:rPr>
+          <w:rFonts w:ascii="Times New Roman" w:hAnsi="Times New Roman" w:cs="Times New Roman"/>
+          <w:sz w:val="26"/>
+          <w:szCs w:val="26"/>
+        </w:rPr>
+        <w:t>http://ieeexplore.ieee.org/xpl/booksBySubjectCategory.jsp</w:t>
+      </w:r>
+      <w:r>
+        <w:rPr>
+          <w:rFonts w:ascii="Times New Roman" w:hAnsi="Times New Roman" w:cs="Times New Roman"/>
+          <w:sz w:val="26"/>
+          <w:szCs w:val="26"/>
+        </w:rPr>
+        <w:t>)</w:t>
+      </w:r>
+    </w:p>
+    <w:p>
+      <w:pPr>
         <w:pStyle w:val="Heading2"/>
         <w:numPr>
           <w:ilvl w:val="1"/>
@@ -4279,14 +4864,14 @@
         </w:rPr>
         <w:t xml:space="preserve"> </w:t>
       </w:r>
-      <w:bookmarkStart w:id="15" w:name="_Toc270602853"/>
+      <w:bookmarkStart w:id="18" w:name="_Toc270602853"/>
       <w:r>
         <w:rPr>
           <w:rFonts w:ascii="Times New Roman" w:hAnsi="Times New Roman" w:cs="Times New Roman"/>
         </w:rPr>
         <w:t>Thư viện số Citeseer</w:t>
       </w:r>
-      <w:bookmarkEnd w:id="15"/>
+      <w:bookmarkEnd w:id="18"/>
     </w:p>
     <w:p>
       <w:pPr>
@@ -4298,6 +4883,8 @@
           <w:szCs w:val="26"/>
         </w:rPr>
       </w:pPr>
+      <w:bookmarkStart w:id="19" w:name="OLE_LINK15"/>
+      <w:bookmarkStart w:id="20" w:name="OLE_LINK16"/>
       <w:r>
         <w:rPr>
           <w:rFonts w:ascii="Times New Roman" w:hAnsi="Times New Roman" w:cs="Times New Roman"/>
@@ -4331,42 +4918,6 @@
         </w:rPr>
         <w:t xml:space="preserve"> dùng tra cứu thông tin về một bài báo thì hệ thống sẽ trả về các thông tin sau: Link download, các thông tin metadata (abtract, title, year).</w:t>
       </w:r>
-    </w:p>
-    <w:p>
-      <w:pPr>
-        <w:pStyle w:val="ListParagraph"/>
-        <w:ind w:left="792" w:firstLine="648"/>
-        <w:jc w:val="both"/>
-        <w:rPr>
-          <w:rFonts w:ascii="Times New Roman" w:hAnsi="Times New Roman" w:cs="Times New Roman"/>
-          <w:sz w:val="26"/>
-          <w:szCs w:val="26"/>
-        </w:rPr>
-      </w:pPr>
-    </w:p>
-    <w:p>
-      <w:pPr>
-        <w:pStyle w:val="ListParagraph"/>
-        <w:ind w:left="792" w:firstLine="648"/>
-        <w:jc w:val="both"/>
-        <w:rPr>
-          <w:rFonts w:ascii="Times New Roman" w:hAnsi="Times New Roman" w:cs="Times New Roman"/>
-          <w:sz w:val="26"/>
-          <w:szCs w:val="26"/>
-        </w:rPr>
-      </w:pPr>
-    </w:p>
-    <w:p>
-      <w:pPr>
-        <w:pStyle w:val="ListParagraph"/>
-        <w:ind w:left="792" w:firstLine="648"/>
-        <w:jc w:val="both"/>
-        <w:rPr>
-          <w:rFonts w:ascii="Times New Roman" w:hAnsi="Times New Roman" w:cs="Times New Roman"/>
-          <w:sz w:val="26"/>
-          <w:szCs w:val="26"/>
-        </w:rPr>
-      </w:pPr>
     </w:p>
     <w:p>
       <w:pPr>
@@ -4380,14 +4931,16 @@
           <w:rFonts w:ascii="Times New Roman" w:hAnsi="Times New Roman" w:cs="Times New Roman"/>
         </w:rPr>
       </w:pPr>
-      <w:bookmarkStart w:id="16" w:name="_Toc270602854"/>
+      <w:bookmarkStart w:id="21" w:name="_Toc270602854"/>
+      <w:bookmarkEnd w:id="19"/>
+      <w:bookmarkEnd w:id="20"/>
       <w:r>
         <w:rPr>
           <w:rFonts w:ascii="Times New Roman" w:hAnsi="Times New Roman" w:cs="Times New Roman"/>
         </w:rPr>
         <w:t>Công cụ Jabref</w:t>
       </w:r>
-      <w:bookmarkEnd w:id="16"/>
+      <w:bookmarkEnd w:id="21"/>
     </w:p>
     <w:p>
       <w:pPr>
@@ -4430,6 +4983,8 @@
           <w:szCs w:val="26"/>
         </w:rPr>
       </w:pPr>
+      <w:bookmarkStart w:id="22" w:name="OLE_LINK10"/>
+      <w:bookmarkStart w:id="23" w:name="OLE_LINK11"/>
       <w:r>
         <w:rPr>
           <w:rFonts w:ascii="Times New Roman" w:hAnsi="Times New Roman" w:cs="Times New Roman"/>
@@ -4460,7 +5015,17 @@
           <w:sz w:val="26"/>
           <w:szCs w:val="26"/>
         </w:rPr>
-        <w:t xml:space="preserve">để lưu trữ thông tin. Các thông tin ở đây bao gồm các phần reference của một bài báo khoa học như: tên bài báo, tên tác giả, tên hội thảo của bài báo, năm công bố, tóm tắt của bài báo … </w:t>
+        <w:t>để lưu trữ thông tin. Các thông tin ở đây bao gồm các phần reference của một bài báo khoa học như: tên bài báo, tên tác giả, tên hội thảo của bài báo, năm công bố, tóm tắt của bài báo …</w:t>
+      </w:r>
+      <w:bookmarkEnd w:id="22"/>
+      <w:bookmarkEnd w:id="23"/>
+      <w:r>
+        <w:rPr>
+          <w:rFonts w:ascii="Times New Roman" w:hAnsi="Times New Roman" w:cs="Times New Roman"/>
+          <w:sz w:val="26"/>
+          <w:szCs w:val="26"/>
+        </w:rPr>
+        <w:t xml:space="preserve"> </w:t>
       </w:r>
     </w:p>
     <w:p>
@@ -4491,12 +5056,15 @@
           <w:szCs w:val="26"/>
         </w:rPr>
       </w:pPr>
-      <w:r>
-        <w:rPr>
-          <w:rFonts w:ascii="Times New Roman" w:hAnsi="Times New Roman" w:cs="Times New Roman"/>
-          <w:sz w:val="26"/>
-          <w:szCs w:val="26"/>
-        </w:rPr>
+      <w:bookmarkStart w:id="24" w:name="OLE_LINK12"/>
+      <w:bookmarkStart w:id="25" w:name="OLE_LINK13"/>
+      <w:r>
+        <w:rPr>
+          <w:rFonts w:ascii="Times New Roman" w:hAnsi="Times New Roman" w:cs="Times New Roman"/>
+          <w:sz w:val="26"/>
+          <w:szCs w:val="26"/>
+        </w:rPr>
+        <w:lastRenderedPageBreak/>
         <w:t>Phiên bản đầu tiên của Jabref được công bố vào năm 2003 bởi Morten O. Alver and Nizar Batada và Jabref là viết tắt của “</w:t>
       </w:r>
       <w:r>
@@ -4572,6 +5140,8 @@
         <w:t>erence”.</w:t>
       </w:r>
     </w:p>
+    <w:bookmarkEnd w:id="24"/>
+    <w:bookmarkEnd w:id="25"/>
     <w:p>
       <w:pPr>
         <w:pStyle w:val="ListParagraph"/>
@@ -4754,7 +5324,6 @@
           <w:sz w:val="26"/>
           <w:szCs w:val="26"/>
         </w:rPr>
-        <w:lastRenderedPageBreak/>
         <w:t>Các tài liệu được đánh dấu chữ “D” màu da cam là các tài liệu đã tồn tại trong cở sở dữ liệu</w:t>
       </w:r>
       <w:r>
@@ -4878,6 +5447,7 @@
           <w:sz w:val="26"/>
           <w:szCs w:val="26"/>
         </w:rPr>
+        <w:lastRenderedPageBreak/>
         <w:t>Tìm kiếm với Meline, ACM, Citeseer, IEEExplore và arXIV</w:t>
       </w:r>
     </w:p>
@@ -5160,7 +5730,6 @@
           <w:sz w:val="26"/>
           <w:szCs w:val="26"/>
         </w:rPr>
-        <w:lastRenderedPageBreak/>
         <w:t>Có thể tương tác với các chức năng xử lý từ như: microsoft word office, open office, Kile/lyX</w:t>
       </w:r>
       <w:r>
@@ -5234,7 +5803,7 @@
         </w:rPr>
         <w:t xml:space="preserve">Meline, ACM, Citeseer, IEEExplore và </w:t>
       </w:r>
-      <w:bookmarkStart w:id="17" w:name="OLE_LINK14"/>
+      <w:bookmarkStart w:id="26" w:name="OLE_LINK14"/>
       <w:r>
         <w:rPr>
           <w:rFonts w:ascii="Times New Roman" w:hAnsi="Times New Roman" w:cs="Times New Roman"/>
@@ -5243,7 +5812,7 @@
         </w:rPr>
         <w:t>arXIV</w:t>
       </w:r>
-      <w:bookmarkEnd w:id="17"/>
+      <w:bookmarkEnd w:id="26"/>
       <w:r>
         <w:rPr>
           <w:rFonts w:ascii="Times New Roman" w:hAnsi="Times New Roman" w:cs="Times New Roman"/>
@@ -5257,15 +5826,16 @@
       <w:pPr>
         <w:pStyle w:val="Heading2"/>
         <w:ind w:firstLine="720"/>
-      </w:pPr>
-      <w:bookmarkStart w:id="18" w:name="_Toc270602855"/>
+        <w:jc w:val="both"/>
+      </w:pPr>
+      <w:bookmarkStart w:id="27" w:name="_Toc270602855"/>
       <w:r>
         <w:t xml:space="preserve">4.5  </w:t>
       </w:r>
       <w:r>
         <w:t>Digital Bibliography &amp; Library Project (DBLP).</w:t>
       </w:r>
-      <w:bookmarkEnd w:id="18"/>
+      <w:bookmarkEnd w:id="27"/>
       <w:r>
         <w:t xml:space="preserve"> </w:t>
       </w:r>
@@ -5341,6 +5911,7 @@
           <w:sz w:val="26"/>
           <w:szCs w:val="26"/>
         </w:rPr>
+        <w:lastRenderedPageBreak/>
         <w:t>Tính đến tháng 1/2010 DBLP chứa thông tin của</w:t>
       </w:r>
       <w:r>
@@ -5359,8 +5930,8 @@
         </w:rPr>
         <w:t xml:space="preserve">,3 triệu bài báo trong lĩnh vực khoa học máy tính được thu thập từ các thư viện số, các hội nghị à các tạp chí. </w:t>
       </w:r>
-      <w:bookmarkStart w:id="19" w:name="OLE_LINK19"/>
-      <w:bookmarkStart w:id="20" w:name="OLE_LINK20"/>
+      <w:bookmarkStart w:id="28" w:name="OLE_LINK19"/>
+      <w:bookmarkStart w:id="29" w:name="OLE_LINK20"/>
     </w:p>
     <w:p>
       <w:pPr>
@@ -5434,8 +6005,8 @@
         </w:rPr>
         <w:t xml:space="preserve">Hiện nay có một số ứng dụng được xây dựng cho phép tìm kiếm các thông tin về các bài báo được rút ra từ dữ liệu của DBLP trong đó </w:t>
       </w:r>
-      <w:bookmarkStart w:id="21" w:name="OLE_LINK23"/>
-      <w:bookmarkStart w:id="22" w:name="OLE_LINK24"/>
+      <w:bookmarkStart w:id="30" w:name="OLE_LINK23"/>
+      <w:bookmarkStart w:id="31" w:name="OLE_LINK24"/>
       <w:r>
         <w:rPr>
           <w:rFonts w:ascii="Times New Roman" w:hAnsi="Times New Roman" w:cs="Times New Roman"/>
@@ -5444,10 +6015,10 @@
         </w:rPr>
         <w:t xml:space="preserve">có  </w:t>
       </w:r>
-      <w:bookmarkStart w:id="23" w:name="OLE_LINK21"/>
-      <w:bookmarkStart w:id="24" w:name="OLE_LINK22"/>
-      <w:bookmarkStart w:id="25" w:name="OLE_LINK25"/>
-      <w:bookmarkStart w:id="26" w:name="OLE_LINK26"/>
+      <w:bookmarkStart w:id="32" w:name="OLE_LINK21"/>
+      <w:bookmarkStart w:id="33" w:name="OLE_LINK22"/>
+      <w:bookmarkStart w:id="34" w:name="OLE_LINK25"/>
+      <w:bookmarkStart w:id="35" w:name="OLE_LINK26"/>
       <w:r>
         <w:rPr>
           <w:rFonts w:ascii="Times New Roman" w:hAnsi="Times New Roman" w:cs="Times New Roman"/>
@@ -5456,8 +6027,8 @@
         </w:rPr>
         <w:t xml:space="preserve">CompleteSearch DBLP </w:t>
       </w:r>
-      <w:bookmarkEnd w:id="21"/>
-      <w:bookmarkEnd w:id="22"/>
+      <w:bookmarkEnd w:id="30"/>
+      <w:bookmarkEnd w:id="31"/>
       <w:r>
         <w:rPr>
           <w:rFonts w:ascii="Times New Roman" w:hAnsi="Times New Roman" w:cs="Times New Roman"/>
@@ -5484,8 +6055,8 @@
         </w:rPr>
         <w:t xml:space="preserve"> </w:t>
       </w:r>
-      <w:bookmarkEnd w:id="23"/>
-      <w:bookmarkEnd w:id="24"/>
+      <w:bookmarkEnd w:id="32"/>
+      <w:bookmarkEnd w:id="33"/>
       <w:r>
         <w:rPr>
           <w:rFonts w:ascii="Times New Roman" w:hAnsi="Times New Roman" w:cs="Times New Roman"/>
@@ -5494,8 +6065,8 @@
         </w:rPr>
         <w:t xml:space="preserve">và DBL – Brown </w:t>
       </w:r>
-      <w:bookmarkEnd w:id="25"/>
-      <w:bookmarkEnd w:id="26"/>
+      <w:bookmarkEnd w:id="34"/>
+      <w:bookmarkEnd w:id="35"/>
       <w:r>
         <w:rPr>
           <w:rFonts w:ascii="Times New Roman" w:hAnsi="Times New Roman" w:cs="Times New Roman"/>
@@ -5595,8 +6166,8 @@
         <w:t xml:space="preserve">DBL – Brown : Là chương trình sử dụng để tìm kiếm trên file dữ liệu DBLP offline Chương trình cho phép nhìn một cách trực quan về dữ liệu của một bài báo. </w:t>
       </w:r>
     </w:p>
-    <w:bookmarkEnd w:id="19"/>
-    <w:bookmarkEnd w:id="20"/>
+    <w:bookmarkEnd w:id="28"/>
+    <w:bookmarkEnd w:id="29"/>
     <w:p>
       <w:pPr>
         <w:ind w:firstLine="720"/>
@@ -5661,16 +6232,7 @@
           <w:sz w:val="26"/>
           <w:szCs w:val="26"/>
         </w:rPr>
-        <w:t xml:space="preserve">í trong lĩnh vực dữ liệu và lập trình logic . Các file </w:t>
-      </w:r>
-      <w:r>
-        <w:rPr>
-          <w:rFonts w:ascii="Times New Roman" w:hAnsi="Times New Roman" w:cs="Times New Roman"/>
-          <w:sz w:val="26"/>
-          <w:szCs w:val="26"/>
-        </w:rPr>
-        <w:lastRenderedPageBreak/>
-        <w:t>TOCs được nhập bằng tay và theo định dạng HTML đượ</w:t>
+        <w:t>í trong lĩnh vực dữ liệu và lập trình logic . Các file TOCs được nhập bằng tay và theo định dạng HTML đượ</w:t>
       </w:r>
       <w:r>
         <w:rPr>
@@ -5823,7 +6385,7 @@
     <w:p>
       <w:pPr>
         <w:ind w:firstLine="720"/>
-        <w:jc w:val="center"/>
+        <w:jc w:val="both"/>
         <w:rPr>
           <w:rFonts w:ascii="Times New Roman" w:hAnsi="Times New Roman" w:cs="Times New Roman"/>
           <w:sz w:val="26"/>
@@ -5859,14 +6421,14 @@
           <v:shape id="_x0000_i1025" type="#_x0000_t75" style="width:359.25pt;height:268.85pt" o:ole="">
             <v:imagedata r:id="rId14" o:title=""/>
           </v:shape>
-          <o:OLEObject Type="Embed" ProgID="PowerPoint.Slide.12" ShapeID="_x0000_i1025" DrawAspect="Content" ObjectID="_1344346777" r:id="rId15"/>
+          <o:OLEObject Type="Embed" ProgID="PowerPoint.Slide.12" ShapeID="_x0000_i1025" DrawAspect="Content" ObjectID="_1344662934" r:id="rId15"/>
         </w:object>
       </w:r>
     </w:p>
     <w:p>
       <w:pPr>
         <w:ind w:firstLine="720"/>
-        <w:jc w:val="center"/>
+        <w:jc w:val="both"/>
         <w:rPr>
           <w:rFonts w:ascii="Times New Roman" w:hAnsi="Times New Roman" w:cs="Times New Roman"/>
           <w:i/>
@@ -5917,7 +6479,7 @@
           <w:rFonts w:ascii="Times New Roman" w:hAnsi="Times New Roman" w:cs="Times New Roman"/>
         </w:rPr>
       </w:pPr>
-      <w:bookmarkStart w:id="27" w:name="_Toc270602856"/>
+      <w:bookmarkStart w:id="36" w:name="_Toc270602856"/>
       <w:r>
         <w:rPr>
           <w:rFonts w:ascii="Times New Roman" w:hAnsi="Times New Roman" w:cs="Times New Roman"/>
@@ -5936,7 +6498,7 @@
         </w:rPr>
         <w:t>lĩnh vực khoa học máy tính:</w:t>
       </w:r>
-      <w:bookmarkEnd w:id="27"/>
+      <w:bookmarkEnd w:id="36"/>
     </w:p>
     <w:p>
       <w:pPr>
@@ -5974,6 +6536,7 @@
           <w:ilvl w:val="0"/>
           <w:numId w:val="9"/>
         </w:numPr>
+        <w:jc w:val="both"/>
         <w:rPr>
           <w:rFonts w:ascii="Times New Roman" w:hAnsi="Times New Roman" w:cs="Times New Roman"/>
           <w:b/>
@@ -5991,7 +6554,7 @@
           </w:rPr>
           <w:t xml:space="preserve"> </w:t>
         </w:r>
-        <w:bookmarkStart w:id="28" w:name="_Toc270410149"/>
+        <w:bookmarkStart w:id="37" w:name="_Toc270410149"/>
         <w:r>
           <w:rPr>
             <w:rFonts w:ascii="Times New Roman" w:hAnsi="Times New Roman" w:cs="Times New Roman"/>
@@ -6001,7 +6564,7 @@
           </w:rPr>
           <w:t>Theoretical computer science</w:t>
         </w:r>
-        <w:bookmarkEnd w:id="28"/>
+        <w:bookmarkEnd w:id="37"/>
       </w:hyperlink>
       <w:r>
         <w:t>.</w:t>
@@ -6036,7 +6599,6 @@
           <w:sz w:val="26"/>
           <w:szCs w:val="26"/>
         </w:rPr>
-        <w:lastRenderedPageBreak/>
         <w:t>Mathematical logic</w:t>
       </w:r>
       <w:r>
@@ -6215,6 +6777,7 @@
           <w:sz w:val="26"/>
           <w:szCs w:val="26"/>
         </w:rPr>
+        <w:lastRenderedPageBreak/>
         <w:t>Computational geometry</w:t>
       </w:r>
       <w:r>
@@ -6658,7 +7221,6 @@
           <w:sz w:val="26"/>
           <w:szCs w:val="26"/>
         </w:rPr>
-        <w:lastRenderedPageBreak/>
         <w:t>Bioinformatics</w:t>
       </w:r>
       <w:r>
@@ -6856,6 +7418,7 @@
           <w:sz w:val="26"/>
           <w:szCs w:val="26"/>
         </w:rPr>
+        <w:lastRenderedPageBreak/>
         <w:t>Image processing</w:t>
       </w:r>
       <w:r>
@@ -7293,7 +7856,6 @@
           <w:sz w:val="26"/>
           <w:szCs w:val="26"/>
         </w:rPr>
-        <w:lastRenderedPageBreak/>
         <w:t>Programming languages</w:t>
       </w:r>
       <w:r>
@@ -7319,7 +7881,7 @@
           <w:szCs w:val="26"/>
         </w:rPr>
       </w:pPr>
-      <w:bookmarkStart w:id="29" w:name="_Toc270602857"/>
+      <w:bookmarkStart w:id="38" w:name="_Toc270602857"/>
       <w:r>
         <w:rPr>
           <w:rFonts w:ascii="Times New Roman" w:hAnsi="Times New Roman"/>
@@ -7336,7 +7898,7 @@
         </w:rPr>
         <w:t>.</w:t>
       </w:r>
-      <w:bookmarkEnd w:id="29"/>
+      <w:bookmarkEnd w:id="38"/>
     </w:p>
     <w:p>
       <w:pPr>
@@ -7351,14 +7913,14 @@
           <w:rFonts w:ascii="Times New Roman" w:hAnsi="Times New Roman" w:cs="Times New Roman"/>
         </w:rPr>
       </w:pPr>
-      <w:bookmarkStart w:id="30" w:name="_Toc270602858"/>
+      <w:bookmarkStart w:id="39" w:name="_Toc270602858"/>
       <w:r>
         <w:rPr>
           <w:rFonts w:ascii="Times New Roman" w:hAnsi="Times New Roman" w:cs="Times New Roman"/>
         </w:rPr>
         <w:t>Nội dung</w:t>
       </w:r>
-      <w:bookmarkEnd w:id="30"/>
+      <w:bookmarkEnd w:id="39"/>
     </w:p>
     <w:p>
       <w:pPr>
@@ -7386,6 +7948,7 @@
     </w:p>
     <w:p>
       <w:pPr>
+        <w:jc w:val="both"/>
         <w:rPr>
           <w:rFonts w:ascii="Times New Roman" w:hAnsi="Times New Roman" w:cs="Times New Roman"/>
           <w:sz w:val="26"/>
@@ -7397,12 +7960,13 @@
           <v:shape id="_x0000_i1026" type="#_x0000_t75" style="width:487.15pt;height:337pt" o:ole="">
             <v:imagedata r:id="rId17" o:title=""/>
           </v:shape>
-          <o:OLEObject Type="Embed" ProgID="PowerPoint.Slide.12" ShapeID="_x0000_i1026" DrawAspect="Content" ObjectID="_1344346778" r:id="rId18"/>
+          <o:OLEObject Type="Embed" ProgID="PowerPoint.Slide.12" ShapeID="_x0000_i1026" DrawAspect="Content" ObjectID="_1344662935" r:id="rId18"/>
         </w:object>
       </w:r>
     </w:p>
     <w:p>
       <w:pPr>
+        <w:jc w:val="both"/>
         <w:rPr>
           <w:rFonts w:ascii="Times New Roman" w:hAnsi="Times New Roman" w:cs="Times New Roman"/>
           <w:sz w:val="26"/>
@@ -7414,7 +7978,7 @@
           <v:shape id="_x0000_i1027" type="#_x0000_t75" style="width:494.8pt;height:338.55pt" o:ole="">
             <v:imagedata r:id="rId19" o:title=""/>
           </v:shape>
-          <o:OLEObject Type="Embed" ProgID="PowerPoint.Slide.12" ShapeID="_x0000_i1027" DrawAspect="Content" ObjectID="_1344346779" r:id="rId20"/>
+          <o:OLEObject Type="Embed" ProgID="PowerPoint.Slide.12" ShapeID="_x0000_i1027" DrawAspect="Content" ObjectID="_1344662936" r:id="rId20"/>
         </w:object>
       </w:r>
       <w:r>
@@ -7428,6 +7992,7 @@
     </w:p>
     <w:p>
       <w:pPr>
+        <w:jc w:val="both"/>
         <w:rPr>
           <w:rFonts w:ascii="Times New Roman" w:hAnsi="Times New Roman" w:cs="Times New Roman"/>
           <w:sz w:val="26"/>
@@ -7439,13 +8004,14 @@
           <v:shape id="_x0000_i1028" type="#_x0000_t75" style="width:460.35pt;height:279.55pt" o:ole="">
             <v:imagedata r:id="rId21" o:title=""/>
           </v:shape>
-          <o:OLEObject Type="Embed" ProgID="PowerPoint.Slide.12" ShapeID="_x0000_i1028" DrawAspect="Content" ObjectID="_1344346780" r:id="rId22"/>
+          <o:OLEObject Type="Embed" ProgID="PowerPoint.Slide.12" ShapeID="_x0000_i1028" DrawAspect="Content" ObjectID="_1344662937" r:id="rId22"/>
         </w:object>
       </w:r>
     </w:p>
     <w:p>
       <w:pPr>
         <w:ind w:firstLine="450"/>
+        <w:jc w:val="both"/>
         <w:rPr>
           <w:rFonts w:ascii="Times New Roman" w:hAnsi="Times New Roman" w:cs="Times New Roman"/>
           <w:sz w:val="26"/>
@@ -7465,6 +8031,7 @@
     <w:p>
       <w:pPr>
         <w:ind w:firstLine="450"/>
+        <w:jc w:val="both"/>
         <w:rPr>
           <w:rFonts w:ascii="Times New Roman" w:hAnsi="Times New Roman" w:cs="Times New Roman"/>
           <w:sz w:val="26"/>
@@ -7483,6 +8050,7 @@
     <w:p>
       <w:pPr>
         <w:ind w:firstLine="450"/>
+        <w:jc w:val="both"/>
         <w:rPr>
           <w:rFonts w:ascii="Times New Roman" w:hAnsi="Times New Roman" w:cs="Times New Roman"/>
           <w:sz w:val="26"/>
@@ -7501,6 +8069,7 @@
     <w:p>
       <w:pPr>
         <w:ind w:firstLine="450"/>
+        <w:jc w:val="both"/>
         <w:rPr>
           <w:rFonts w:ascii="Times New Roman" w:hAnsi="Times New Roman" w:cs="Times New Roman"/>
           <w:sz w:val="26"/>
@@ -7518,6 +8087,7 @@
     </w:p>
     <w:p>
       <w:pPr>
+        <w:jc w:val="both"/>
         <w:rPr>
           <w:rFonts w:ascii="Times New Roman" w:hAnsi="Times New Roman" w:cs="Times New Roman"/>
           <w:sz w:val="26"/>
@@ -7538,7 +8108,7 @@
           <w:rFonts w:ascii="Times New Roman" w:hAnsi="Times New Roman" w:cs="Times New Roman"/>
         </w:rPr>
       </w:pPr>
-      <w:bookmarkStart w:id="31" w:name="_Toc270602859"/>
+      <w:bookmarkStart w:id="40" w:name="_Toc270602859"/>
       <w:r>
         <w:rPr>
           <w:rFonts w:ascii="Times New Roman" w:hAnsi="Times New Roman" w:cs="Times New Roman"/>
@@ -7551,7 +8121,7 @@
         </w:rPr>
         <w:t>:</w:t>
       </w:r>
-      <w:bookmarkEnd w:id="31"/>
+      <w:bookmarkEnd w:id="40"/>
     </w:p>
     <w:p>
       <w:pPr>
@@ -8704,8 +9274,16 @@
         </w:tc>
       </w:tr>
     </w:tbl>
-    <w:p/>
-    <w:p/>
+    <w:p>
+      <w:pPr>
+        <w:jc w:val="both"/>
+      </w:pPr>
+    </w:p>
+    <w:p>
+      <w:pPr>
+        <w:jc w:val="both"/>
+      </w:pPr>
+    </w:p>
     <w:tbl>
       <w:tblPr>
         <w:tblW w:w="10278" w:type="dxa"/>
@@ -8732,6 +9310,7 @@
           </w:tcPr>
           <w:p>
             <w:pPr>
+              <w:jc w:val="both"/>
               <w:rPr>
                 <w:rFonts w:ascii="Times New Roman" w:hAnsi="Times New Roman" w:cs="Times New Roman"/>
                 <w:sz w:val="26"/>
@@ -8892,6 +9471,7 @@
           </w:tcPr>
           <w:p>
             <w:pPr>
+              <w:jc w:val="both"/>
               <w:rPr>
                 <w:rFonts w:ascii="Times New Roman" w:hAnsi="Times New Roman" w:cs="Times New Roman"/>
                 <w:sz w:val="26"/>
@@ -9000,6 +9580,7 @@
           </w:tcPr>
           <w:p>
             <w:pPr>
+              <w:jc w:val="both"/>
               <w:rPr>
                 <w:rFonts w:ascii="Times New Roman" w:hAnsi="Times New Roman" w:cs="Times New Roman"/>
                 <w:sz w:val="26"/>
@@ -9121,6 +9702,7 @@
           </w:tcPr>
           <w:p>
             <w:pPr>
+              <w:jc w:val="both"/>
               <w:rPr>
                 <w:rFonts w:ascii="Times New Roman" w:hAnsi="Times New Roman" w:cs="Times New Roman"/>
                 <w:sz w:val="26"/>
@@ -9210,6 +9792,7 @@
           </w:tcPr>
           <w:p>
             <w:pPr>
+              <w:jc w:val="both"/>
               <w:rPr>
                 <w:rFonts w:ascii="Times New Roman" w:hAnsi="Times New Roman" w:cs="Times New Roman"/>
                 <w:sz w:val="26"/>
@@ -9285,7 +9868,11 @@
         </w:tc>
       </w:tr>
     </w:tbl>
-    <w:p/>
+    <w:p>
+      <w:pPr>
+        <w:jc w:val="both"/>
+      </w:pPr>
+    </w:p>
     <w:p>
       <w:pPr>
         <w:pStyle w:val="Heading2"/>
@@ -9298,14 +9885,14 @@
           <w:rFonts w:ascii="Times New Roman" w:hAnsi="Times New Roman" w:cs="Times New Roman"/>
         </w:rPr>
       </w:pPr>
-      <w:bookmarkStart w:id="32" w:name="_Toc270602860"/>
+      <w:bookmarkStart w:id="41" w:name="_Toc270602860"/>
       <w:r>
         <w:rPr>
           <w:rFonts w:ascii="Times New Roman" w:hAnsi="Times New Roman" w:cs="Times New Roman"/>
         </w:rPr>
         <w:t>Kết quả dự kiến:</w:t>
       </w:r>
-      <w:bookmarkEnd w:id="32"/>
+      <w:bookmarkEnd w:id="41"/>
     </w:p>
     <w:p>
       <w:pPr>
@@ -9314,6 +9901,7 @@
           <w:ilvl w:val="0"/>
           <w:numId w:val="10"/>
         </w:numPr>
+        <w:jc w:val="both"/>
         <w:rPr>
           <w:rFonts w:ascii="Times New Roman" w:hAnsi="Times New Roman" w:cs="Times New Roman"/>
           <w:sz w:val="26"/>
@@ -9352,6 +9940,7 @@
           <w:ilvl w:val="0"/>
           <w:numId w:val="10"/>
         </w:numPr>
+        <w:jc w:val="both"/>
         <w:rPr>
           <w:rFonts w:ascii="Times New Roman" w:hAnsi="Times New Roman" w:cs="Times New Roman"/>
           <w:sz w:val="26"/>
@@ -9369,123 +9958,137 @@
     </w:p>
     <w:p>
       <w:pPr>
-        <w:rPr>
-          <w:rFonts w:ascii="Times New Roman" w:hAnsi="Times New Roman" w:cs="Times New Roman"/>
-          <w:sz w:val="26"/>
-          <w:szCs w:val="26"/>
-        </w:rPr>
-      </w:pPr>
-    </w:p>
-    <w:p>
-      <w:pPr>
-        <w:rPr>
-          <w:rFonts w:ascii="Times New Roman" w:hAnsi="Times New Roman" w:cs="Times New Roman"/>
-          <w:sz w:val="26"/>
-          <w:szCs w:val="26"/>
-        </w:rPr>
-      </w:pPr>
-    </w:p>
-    <w:p>
-      <w:pPr>
-        <w:rPr>
-          <w:rFonts w:ascii="Times New Roman" w:hAnsi="Times New Roman" w:cs="Times New Roman"/>
-          <w:sz w:val="26"/>
-          <w:szCs w:val="26"/>
-        </w:rPr>
-      </w:pPr>
-    </w:p>
-    <w:p>
-      <w:pPr>
-        <w:rPr>
-          <w:rFonts w:ascii="Times New Roman" w:hAnsi="Times New Roman" w:cs="Times New Roman"/>
-          <w:sz w:val="26"/>
-          <w:szCs w:val="26"/>
-        </w:rPr>
-      </w:pPr>
-    </w:p>
-    <w:p>
-      <w:pPr>
-        <w:rPr>
-          <w:rFonts w:ascii="Times New Roman" w:hAnsi="Times New Roman" w:cs="Times New Roman"/>
-          <w:sz w:val="26"/>
-          <w:szCs w:val="26"/>
-        </w:rPr>
-      </w:pPr>
-    </w:p>
-    <w:p>
-      <w:pPr>
-        <w:rPr>
-          <w:rFonts w:ascii="Times New Roman" w:hAnsi="Times New Roman" w:cs="Times New Roman"/>
-          <w:sz w:val="26"/>
-          <w:szCs w:val="26"/>
-        </w:rPr>
-      </w:pPr>
-    </w:p>
-    <w:p>
-      <w:pPr>
-        <w:rPr>
-          <w:rFonts w:ascii="Times New Roman" w:hAnsi="Times New Roman" w:cs="Times New Roman"/>
-          <w:sz w:val="26"/>
-          <w:szCs w:val="26"/>
-        </w:rPr>
-      </w:pPr>
-    </w:p>
-    <w:p>
-      <w:pPr>
-        <w:rPr>
-          <w:rFonts w:ascii="Times New Roman" w:hAnsi="Times New Roman" w:cs="Times New Roman"/>
-          <w:sz w:val="26"/>
-          <w:szCs w:val="26"/>
-        </w:rPr>
-      </w:pPr>
-    </w:p>
-    <w:p>
-      <w:pPr>
-        <w:rPr>
-          <w:rFonts w:ascii="Times New Roman" w:hAnsi="Times New Roman" w:cs="Times New Roman"/>
-          <w:sz w:val="26"/>
-          <w:szCs w:val="26"/>
-        </w:rPr>
-      </w:pPr>
-    </w:p>
-    <w:p>
-      <w:pPr>
-        <w:rPr>
-          <w:rFonts w:ascii="Times New Roman" w:hAnsi="Times New Roman" w:cs="Times New Roman"/>
-          <w:sz w:val="26"/>
-          <w:szCs w:val="26"/>
-        </w:rPr>
-      </w:pPr>
-    </w:p>
-    <w:p>
-      <w:pPr>
-        <w:rPr>
-          <w:rFonts w:ascii="Times New Roman" w:hAnsi="Times New Roman" w:cs="Times New Roman"/>
-          <w:sz w:val="26"/>
-          <w:szCs w:val="26"/>
-        </w:rPr>
-      </w:pPr>
-    </w:p>
-    <w:p>
-      <w:pPr>
-        <w:rPr>
-          <w:rFonts w:ascii="Times New Roman" w:hAnsi="Times New Roman" w:cs="Times New Roman"/>
-          <w:sz w:val="26"/>
-          <w:szCs w:val="26"/>
-        </w:rPr>
-      </w:pPr>
-    </w:p>
-    <w:p>
-      <w:pPr>
-        <w:rPr>
-          <w:rFonts w:ascii="Times New Roman" w:hAnsi="Times New Roman" w:cs="Times New Roman"/>
-          <w:sz w:val="26"/>
-          <w:szCs w:val="26"/>
-        </w:rPr>
-      </w:pPr>
-    </w:p>
-    <w:p>
-      <w:pPr>
+        <w:jc w:val="both"/>
+        <w:rPr>
+          <w:rFonts w:ascii="Times New Roman" w:hAnsi="Times New Roman" w:cs="Times New Roman"/>
+          <w:sz w:val="26"/>
+          <w:szCs w:val="26"/>
+        </w:rPr>
+      </w:pPr>
+    </w:p>
+    <w:p>
+      <w:pPr>
+        <w:jc w:val="both"/>
+        <w:rPr>
+          <w:rFonts w:ascii="Times New Roman" w:hAnsi="Times New Roman" w:cs="Times New Roman"/>
+          <w:sz w:val="26"/>
+          <w:szCs w:val="26"/>
+        </w:rPr>
+      </w:pPr>
+    </w:p>
+    <w:p>
+      <w:pPr>
+        <w:jc w:val="both"/>
+        <w:rPr>
+          <w:rFonts w:ascii="Times New Roman" w:hAnsi="Times New Roman" w:cs="Times New Roman"/>
+          <w:sz w:val="26"/>
+          <w:szCs w:val="26"/>
+        </w:rPr>
+      </w:pPr>
+    </w:p>
+    <w:p>
+      <w:pPr>
+        <w:jc w:val="both"/>
+        <w:rPr>
+          <w:rFonts w:ascii="Times New Roman" w:hAnsi="Times New Roman" w:cs="Times New Roman"/>
+          <w:sz w:val="26"/>
+          <w:szCs w:val="26"/>
+        </w:rPr>
+      </w:pPr>
+    </w:p>
+    <w:p>
+      <w:pPr>
+        <w:jc w:val="both"/>
+        <w:rPr>
+          <w:rFonts w:ascii="Times New Roman" w:hAnsi="Times New Roman" w:cs="Times New Roman"/>
+          <w:sz w:val="26"/>
+          <w:szCs w:val="26"/>
+        </w:rPr>
+      </w:pPr>
+    </w:p>
+    <w:p>
+      <w:pPr>
+        <w:jc w:val="both"/>
+        <w:rPr>
+          <w:rFonts w:ascii="Times New Roman" w:hAnsi="Times New Roman" w:cs="Times New Roman"/>
+          <w:sz w:val="26"/>
+          <w:szCs w:val="26"/>
+        </w:rPr>
+      </w:pPr>
+    </w:p>
+    <w:p>
+      <w:pPr>
+        <w:jc w:val="both"/>
+        <w:rPr>
+          <w:rFonts w:ascii="Times New Roman" w:hAnsi="Times New Roman" w:cs="Times New Roman"/>
+          <w:sz w:val="26"/>
+          <w:szCs w:val="26"/>
+        </w:rPr>
+      </w:pPr>
+    </w:p>
+    <w:p>
+      <w:pPr>
+        <w:jc w:val="both"/>
+        <w:rPr>
+          <w:rFonts w:ascii="Times New Roman" w:hAnsi="Times New Roman" w:cs="Times New Roman"/>
+          <w:sz w:val="26"/>
+          <w:szCs w:val="26"/>
+        </w:rPr>
+      </w:pPr>
+    </w:p>
+    <w:p>
+      <w:pPr>
+        <w:jc w:val="both"/>
+        <w:rPr>
+          <w:rFonts w:ascii="Times New Roman" w:hAnsi="Times New Roman" w:cs="Times New Roman"/>
+          <w:sz w:val="26"/>
+          <w:szCs w:val="26"/>
+        </w:rPr>
+      </w:pPr>
+    </w:p>
+    <w:p>
+      <w:pPr>
+        <w:jc w:val="both"/>
+        <w:rPr>
+          <w:rFonts w:ascii="Times New Roman" w:hAnsi="Times New Roman" w:cs="Times New Roman"/>
+          <w:sz w:val="26"/>
+          <w:szCs w:val="26"/>
+        </w:rPr>
+      </w:pPr>
+    </w:p>
+    <w:p>
+      <w:pPr>
+        <w:jc w:val="both"/>
+        <w:rPr>
+          <w:rFonts w:ascii="Times New Roman" w:hAnsi="Times New Roman" w:cs="Times New Roman"/>
+          <w:sz w:val="26"/>
+          <w:szCs w:val="26"/>
+        </w:rPr>
+      </w:pPr>
+    </w:p>
+    <w:p>
+      <w:pPr>
+        <w:jc w:val="both"/>
+        <w:rPr>
+          <w:rFonts w:ascii="Times New Roman" w:hAnsi="Times New Roman" w:cs="Times New Roman"/>
+          <w:sz w:val="26"/>
+          <w:szCs w:val="26"/>
+        </w:rPr>
+      </w:pPr>
+    </w:p>
+    <w:p>
+      <w:pPr>
+        <w:jc w:val="both"/>
+        <w:rPr>
+          <w:rFonts w:ascii="Times New Roman" w:hAnsi="Times New Roman" w:cs="Times New Roman"/>
+          <w:sz w:val="26"/>
+          <w:szCs w:val="26"/>
+        </w:rPr>
+      </w:pPr>
+    </w:p>
+    <w:p>
+      <w:pPr>
+        <w:jc w:val="both"/>
         <w:rPr>
           <w:rFonts w:ascii="Times New Roman" w:hAnsi="Times New Roman" w:cs="Times New Roman"/>
           <w:sz w:val="26"/>
@@ -9507,7 +10110,7 @@
           <w:szCs w:val="26"/>
         </w:rPr>
       </w:pPr>
-      <w:bookmarkStart w:id="33" w:name="_Toc270602861"/>
+      <w:bookmarkStart w:id="42" w:name="_Toc270602861"/>
       <w:r>
         <w:rPr>
           <w:rFonts w:ascii="Times New Roman" w:hAnsi="Times New Roman"/>
@@ -9516,7 +10119,7 @@
         </w:rPr>
         <w:t>Các tài liệu tham khảo chính dự kiến:</w:t>
       </w:r>
-      <w:bookmarkEnd w:id="33"/>
+      <w:bookmarkEnd w:id="42"/>
     </w:p>
     <w:p>
       <w:pPr>
@@ -12939,7 +13542,7 @@
 </file>
 
 <file path=customXml/itemProps1.xml><?xml version="1.0" encoding="utf-8"?>
-<ds:datastoreItem xmlns:ds="http://schemas.openxmlformats.org/officeDocument/2006/customXml" ds:itemID="{9CE837B1-8FA1-4FEA-9ADD-5D99C6B3175F}">
+<ds:datastoreItem xmlns:ds="http://schemas.openxmlformats.org/officeDocument/2006/customXml" ds:itemID="{9F80A753-1E62-420E-A74C-7CE006A72248}">
   <ds:schemaRefs>
     <ds:schemaRef ds:uri="http://schemas.openxmlformats.org/officeDocument/2006/bibliography"/>
   </ds:schemaRefs>

</xml_diff>